<commit_message>
feat: improve docker setup
</commit_message>
<xml_diff>
--- a/instrukcja.docx
+++ b/instrukcja.docx
@@ -126,6 +126,27 @@
     </w:p>
     <w:p>
       <w:pPr>
+        <w:jc w:val="both"/>
+      </w:pPr>
+      <w:r>
+        <w:t>Oraz:</w:t>
+      </w:r>
+    </w:p>
+    <w:p>
+      <w:pPr>
+        <w:jc w:val="both"/>
+      </w:pPr>
+      <w:r>
+        <w:t>- Minimum 4GB wolnej pamięci RAM do uruchomienia wszystkich kontenerów</w:t>
+      </w:r>
+    </w:p>
+    <w:p>
+      <w:pPr>
+        <w:jc w:val="both"/>
+      </w:pPr>
+    </w:p>
+    <w:p>
+      <w:pPr>
         <w:pStyle w:val="Nagwek2"/>
         <w:jc w:val="both"/>
       </w:pPr>
@@ -194,6 +215,9 @@
         <w:jc w:val="both"/>
       </w:pPr>
       <w:r>
+        <w:rPr>
+          <w:noProof/>
+        </w:rPr>
         <w:drawing>
           <wp:inline distT="0" distB="0" distL="0" distR="0" wp14:anchorId="4505AEEA" wp14:editId="7025853B">
             <wp:extent cx="5760720" cy="2949575"/>
@@ -319,6 +343,9 @@
         <w:jc w:val="both"/>
       </w:pPr>
       <w:r>
+        <w:rPr>
+          <w:noProof/>
+        </w:rPr>
         <w:drawing>
           <wp:inline distT="0" distB="0" distL="0" distR="0" wp14:anchorId="3C0C9677" wp14:editId="17A48AB9">
             <wp:extent cx="4683096" cy="3010562"/>
@@ -403,6 +430,27 @@
       <w:r>
         <w:t>)</w:t>
       </w:r>
+      <w:r>
+        <w:t>.</w:t>
+      </w:r>
+    </w:p>
+    <w:p>
+      <w:pPr>
+        <w:jc w:val="both"/>
+      </w:pPr>
+      <w:r>
+        <w:rPr>
+          <w:b/>
+          <w:bCs/>
+        </w:rPr>
+        <w:t>Uwaga:</w:t>
+      </w:r>
+      <w:r>
+        <w:t xml:space="preserve"> Pierwsze wejście na stronę może wymagać </w:t>
+      </w:r>
+      <w:r>
+        <w:t>dodatkowego odświeżenia strony</w:t>
+      </w:r>
     </w:p>
     <w:p>
       <w:pPr>
@@ -430,6 +478,9 @@
         <w:jc w:val="both"/>
       </w:pPr>
       <w:r>
+        <w:rPr>
+          <w:noProof/>
+        </w:rPr>
         <w:drawing>
           <wp:inline distT="0" distB="0" distL="0" distR="0" wp14:anchorId="7F6EB732" wp14:editId="4265308C">
             <wp:extent cx="5760720" cy="2867025"/>
@@ -533,6 +584,7 @@
       </w:pPr>
       <w:proofErr w:type="spellStart"/>
       <w:r>
+        <w:lastRenderedPageBreak/>
         <w:t>Grafana</w:t>
       </w:r>
       <w:proofErr w:type="spellEnd"/>
@@ -553,7 +605,6 @@
         <w:jc w:val="both"/>
       </w:pPr>
       <w:r>
-        <w:lastRenderedPageBreak/>
         <w:t>Należy zalogować się użytkownikiem ‘admin’ / ‘admin’</w:t>
       </w:r>
     </w:p>
@@ -678,6 +729,9 @@
         <w:jc w:val="both"/>
       </w:pPr>
       <w:r>
+        <w:rPr>
+          <w:noProof/>
+        </w:rPr>
         <w:drawing>
           <wp:inline distT="0" distB="0" distL="0" distR="0" wp14:anchorId="3F03095A" wp14:editId="78F7168D">
             <wp:extent cx="5760720" cy="2491740"/>
@@ -741,6 +795,9 @@
         <w:jc w:val="both"/>
       </w:pPr>
       <w:r>
+        <w:rPr>
+          <w:noProof/>
+        </w:rPr>
         <w:lastRenderedPageBreak/>
         <w:drawing>
           <wp:inline distT="0" distB="0" distL="0" distR="0" wp14:anchorId="08AE8152" wp14:editId="119C4F6B">
@@ -797,7 +854,15 @@
       </w:r>
       <w:proofErr w:type="spellEnd"/>
       <w:r>
-        <w:t xml:space="preserve"> widok Service Graph przedstawiający mapę powiązań pomiędzy serwisami</w:t>
+        <w:t xml:space="preserve"> widok Service </w:t>
+      </w:r>
+      <w:proofErr w:type="spellStart"/>
+      <w:r>
+        <w:t>Graph</w:t>
+      </w:r>
+      <w:proofErr w:type="spellEnd"/>
+      <w:r>
+        <w:t xml:space="preserve"> przedstawiający mapę powiązań pomiędzy serwisami</w:t>
       </w:r>
     </w:p>
     <w:p>
@@ -863,6 +928,9 @@
         <w:jc w:val="both"/>
       </w:pPr>
       <w:r>
+        <w:rPr>
+          <w:noProof/>
+        </w:rPr>
         <w:lastRenderedPageBreak/>
         <w:drawing>
           <wp:inline distT="0" distB="0" distL="0" distR="0" wp14:anchorId="1DBE4546" wp14:editId="58663298">
@@ -919,6 +987,9 @@
         <w:jc w:val="both"/>
       </w:pPr>
       <w:r>
+        <w:rPr>
+          <w:noProof/>
+        </w:rPr>
         <w:drawing>
           <wp:inline distT="0" distB="0" distL="0" distR="0" wp14:anchorId="19221D59" wp14:editId="7C4982C9">
             <wp:extent cx="5760720" cy="2809875"/>
@@ -954,6 +1025,97 @@
             </a:graphic>
           </wp:inline>
         </w:drawing>
+      </w:r>
+    </w:p>
+    <w:p>
+      <w:pPr>
+        <w:jc w:val="both"/>
+      </w:pPr>
+    </w:p>
+    <w:p>
+      <w:pPr>
+        <w:pStyle w:val="Nagwek2"/>
+        <w:jc w:val="both"/>
+      </w:pPr>
+      <w:proofErr w:type="spellStart"/>
+      <w:r>
+        <w:t>Troubleshooting</w:t>
+      </w:r>
+      <w:proofErr w:type="spellEnd"/>
+    </w:p>
+    <w:p>
+      <w:pPr>
+        <w:jc w:val="both"/>
+      </w:pPr>
+      <w:r>
+        <w:t>Ze względu na</w:t>
+      </w:r>
+      <w:r>
+        <w:t xml:space="preserve"> sporą</w:t>
+      </w:r>
+      <w:r>
+        <w:t xml:space="preserve"> ilość uruchamianych kontenerów </w:t>
+      </w:r>
+      <w:proofErr w:type="spellStart"/>
+      <w:r>
+        <w:t>docker</w:t>
+      </w:r>
+      <w:proofErr w:type="spellEnd"/>
+      <w:r>
+        <w:t xml:space="preserve"> konieczn</w:t>
+      </w:r>
+      <w:r>
+        <w:t>ym może być pojedynczy restart wszystkich usług.</w:t>
+      </w:r>
+      <w:r>
+        <w:t xml:space="preserve"> Spowodowane to jest asynchronicznością uruchamiania niektórych usług podczas</w:t>
+      </w:r>
+      <w:r>
+        <w:t xml:space="preserve"> pierwszego</w:t>
+      </w:r>
+      <w:r>
+        <w:t xml:space="preserve"> uruchamiania.</w:t>
+      </w:r>
+    </w:p>
+    <w:p>
+      <w:pPr>
+        <w:jc w:val="both"/>
+      </w:pPr>
+    </w:p>
+    <w:p>
+      <w:pPr>
+        <w:jc w:val="both"/>
+      </w:pPr>
+      <w:r>
+        <w:lastRenderedPageBreak/>
+        <w:t xml:space="preserve">Błąd: Kafka </w:t>
+      </w:r>
+      <w:proofErr w:type="spellStart"/>
+      <w:r>
+        <w:t>exited</w:t>
+      </w:r>
+      <w:proofErr w:type="spellEnd"/>
+      <w:r>
+        <w:t xml:space="preserve"> with </w:t>
+      </w:r>
+      <w:proofErr w:type="spellStart"/>
+      <w:r>
+        <w:t>code</w:t>
+      </w:r>
+      <w:proofErr w:type="spellEnd"/>
+      <w:r>
+        <w:t xml:space="preserve"> 137 – </w:t>
+      </w:r>
+      <w:r>
+        <w:t xml:space="preserve">może oznaczać niewystarczającą ilość zasobów na jednostce lokalnej. W przypadku </w:t>
+      </w:r>
+      <w:proofErr w:type="spellStart"/>
+      <w:r>
+        <w:t>docker</w:t>
+      </w:r>
+      <w:proofErr w:type="spellEnd"/>
+      <w:r>
+        <w:t>-desktop należy zwiększyć limit pamięci RAM do 4GB</w:t>
       </w:r>
     </w:p>
     <w:sectPr>
@@ -1562,6 +1724,7 @@
   <w:style w:type="character" w:default="1" w:styleId="Domylnaczcionkaakapitu">
     <w:name w:val="Default Paragraph Font"/>
     <w:uiPriority w:val="1"/>
+    <w:semiHidden/>
     <w:unhideWhenUsed/>
   </w:style>
   <w:style w:type="table" w:default="1" w:styleId="Standardowy">

</xml_diff>